<commit_message>
refactor(gha): Align GHA agent with KDAP v7.0 standards
Phase 1 - KB File Standardization:
- Renamed 8 KB files to follow GHA_KB_[Topic]_v1.txt convention
- Archived V3.6 system files to kb/archive/v3.6/

Phase 2 - Instructions Consolidation:
- Created GHA_Copilot_Instructions_v1.txt (6.8K chars, under 8K limit)
- Archived V3.6 instruction files to instructions/archive/v3.6/
- Updated deployment checklist to reference new instruction file

Phase 3 - Documentation Alignment:
- Updated capability codes in 04-MCMAP_Agent_Capabilities.md to match implementation
- Fixed: GHA_LIFECYCLE_ANALYZE, GHA_NORTH_STAR_DEFINE, GHA_PSYCHOLOGY_APPLY,
  GHA_COMPETITOR_GROWTH, GHA_GROWTH_PROJECT, GHA_GROWTH_SYNTHESIZE, GHA_INTENT_CLASSIFY
- Updated deployment checklist with actual KB file names and sizes

Phase 4 - Standard Documentation:
- Created README.md following KDAP agent template
- Created gha-capability-tests.json with 12 test cases

Co-Authored-By: Claude Opus 4.5 <noreply@anthropic.com>
</commit_message>
<xml_diff>
--- a/release/v7.0/agents/docs/kb/docx/04-MCMAP_Agent_Capabilities.docx
+++ b/release/v7.0/agents/docs/kb/docx/04-MCMAP_Agent_Capabilities.docx
@@ -11662,51 +11662,51 @@
                 <w:b/>
                 <w:bCs/>
               </w:rPr>
-              <w:t xml:space="preserve">GHA_AARRR_ANALYZE</w:t>
-            </w:r>
-          </w:p>
-        </w:tc>
-        <w:tc>
-          <w:tcPr/>
-          <w:p>
-            <w:pPr>
-              <w:pStyle w:val="Compact"/>
-            </w:pPr>
-            <w:r>
-              <w:t xml:space="preserve">AARRR Lifecycle Analysis</w:t>
-            </w:r>
-          </w:p>
-        </w:tc>
-        <w:tc>
-          <w:tcPr/>
-          <w:p>
-            <w:pPr>
-              <w:pStyle w:val="Compact"/>
-            </w:pPr>
-            <w:r>
-              <w:t xml:space="preserve">Analyzes customer lifecycle across Acquisition, Activation, Retention, Referral, Revenue stages</w:t>
-            </w:r>
-          </w:p>
-        </w:tc>
-        <w:tc>
-          <w:tcPr/>
-          <w:p>
-            <w:pPr>
-              <w:pStyle w:val="Compact"/>
-            </w:pPr>
-            <w:r>
-              <w:t xml:space="preserve">business_context, metrics</w:t>
-            </w:r>
-          </w:p>
-        </w:tc>
-        <w:tc>
-          <w:tcPr/>
-          <w:p>
-            <w:pPr>
-              <w:pStyle w:val="Compact"/>
-            </w:pPr>
-            <w:r>
-              <w:t xml:space="preserve">lifecycle_assessment, stage_opportunities</w:t>
+              <w:t xml:space="preserve">GHA_INTENT_CLASSIFY</w:t>
+            </w:r>
+          </w:p>
+        </w:tc>
+        <w:tc>
+          <w:tcPr/>
+          <w:p>
+            <w:pPr>
+              <w:pStyle w:val="Compact"/>
+            </w:pPr>
+            <w:r>
+              <w:t xml:space="preserve">Intent Classification</w:t>
+            </w:r>
+          </w:p>
+        </w:tc>
+        <w:tc>
+          <w:tcPr/>
+          <w:p>
+            <w:pPr>
+              <w:pStyle w:val="Compact"/>
+            </w:pPr>
+            <w:r>
+              <w:t xml:space="preserve">Classifies growth-related user intents</w:t>
+            </w:r>
+          </w:p>
+        </w:tc>
+        <w:tc>
+          <w:tcPr/>
+          <w:p>
+            <w:pPr>
+              <w:pStyle w:val="Compact"/>
+            </w:pPr>
+            <w:r>
+              <w:t xml:space="preserve">user_message</w:t>
+            </w:r>
+          </w:p>
+        </w:tc>
+        <w:tc>
+          <w:tcPr/>
+          <w:p>
+            <w:pPr>
+              <w:pStyle w:val="Compact"/>
+            </w:pPr>
+            <w:r>
+              <w:t xml:space="preserve">intent_type, confidence</w:t>
             </w:r>
           </w:p>
         </w:tc>
@@ -11723,7 +11723,68 @@
                 <w:b/>
                 <w:bCs/>
               </w:rPr>
-              <w:t xml:space="preserve">GHA_NORTH_STAR</w:t>
+              <w:t xml:space="preserve">GHA_LIFECYCLE_ANALYZE</w:t>
+            </w:r>
+          </w:p>
+        </w:tc>
+        <w:tc>
+          <w:tcPr/>
+          <w:p>
+            <w:pPr>
+              <w:pStyle w:val="Compact"/>
+            </w:pPr>
+            <w:r>
+              <w:t xml:space="preserve">AARRR Lifecycle Analysis</w:t>
+            </w:r>
+          </w:p>
+        </w:tc>
+        <w:tc>
+          <w:tcPr/>
+          <w:p>
+            <w:pPr>
+              <w:pStyle w:val="Compact"/>
+            </w:pPr>
+            <w:r>
+              <w:t xml:space="preserve">Analyzes customer lifecycle across Acquisition, Activation, Retention, Referral, Revenue stages</w:t>
+            </w:r>
+          </w:p>
+        </w:tc>
+        <w:tc>
+          <w:tcPr/>
+          <w:p>
+            <w:pPr>
+              <w:pStyle w:val="Compact"/>
+            </w:pPr>
+            <w:r>
+              <w:t xml:space="preserve">business_context, metrics</w:t>
+            </w:r>
+          </w:p>
+        </w:tc>
+        <w:tc>
+          <w:tcPr/>
+          <w:p>
+            <w:pPr>
+              <w:pStyle w:val="Compact"/>
+            </w:pPr>
+            <w:r>
+              <w:t xml:space="preserve">lifecycle_assessment, stage_opportunities</w:t>
+            </w:r>
+          </w:p>
+        </w:tc>
+      </w:tr>
+      <w:tr>
+        <w:tc>
+          <w:tcPr/>
+          <w:p>
+            <w:pPr>
+              <w:pStyle w:val="Compact"/>
+            </w:pPr>
+            <w:r>
+              <w:rPr>
+                <w:b/>
+                <w:bCs/>
+              </w:rPr>
+              <w:t xml:space="preserve">GHA_NORTH_STAR_DEFINE</w:t>
             </w:r>
           </w:p>
         </w:tc>
@@ -11906,7 +11967,7 @@
                 <w:b/>
                 <w:bCs/>
               </w:rPr>
-              <w:t xml:space="preserve">GHA_BEHAVIORAL_APPLY</w:t>
+              <w:t xml:space="preserve">GHA_PSYCHOLOGY_APPLY</w:t>
             </w:r>
           </w:p>
         </w:tc>
@@ -11967,7 +12028,7 @@
                 <w:b/>
                 <w:bCs/>
               </w:rPr>
-              <w:t xml:space="preserve">GHA_COMPETITOR_ANALYZE</w:t>
+              <w:t xml:space="preserve">GHA_COMPETITOR_GROWTH</w:t>
             </w:r>
           </w:p>
         </w:tc>
@@ -12089,7 +12150,7 @@
                 <w:b/>
                 <w:bCs/>
               </w:rPr>
-              <w:t xml:space="preserve">GHA_PROJECTION</w:t>
+              <w:t xml:space="preserve">GHA_GROWTH_PROJECT</w:t>
             </w:r>
           </w:p>
         </w:tc>
@@ -12150,90 +12211,29 @@
                 <w:b/>
                 <w:bCs/>
               </w:rPr>
-              <w:t xml:space="preserve">GHA_SPECIALIST_REQUEST</w:t>
-            </w:r>
-          </w:p>
-        </w:tc>
-        <w:tc>
-          <w:tcPr/>
-          <w:p>
-            <w:pPr>
-              <w:pStyle w:val="Compact"/>
-            </w:pPr>
-            <w:r>
-              <w:t xml:space="preserve">Specialist Coordination</w:t>
-            </w:r>
-          </w:p>
-        </w:tc>
-        <w:tc>
-          <w:tcPr/>
-          <w:p>
-            <w:pPr>
-              <w:pStyle w:val="Compact"/>
-            </w:pPr>
-            <w:r>
-              <w:t xml:space="preserve">Requests specialist analysis via ORC</w:t>
-            </w:r>
-          </w:p>
-        </w:tc>
-        <w:tc>
-          <w:tcPr/>
-          <w:p>
-            <w:pPr>
-              <w:pStyle w:val="Compact"/>
-            </w:pPr>
-            <w:r>
-              <w:t xml:space="preserve">request_type, context</w:t>
-            </w:r>
-          </w:p>
-        </w:tc>
-        <w:tc>
-          <w:tcPr/>
-          <w:p>
-            <w:pPr>
-              <w:pStyle w:val="Compact"/>
-            </w:pPr>
-            <w:r>
-              <w:t xml:space="preserve">specialist_route, request_payload</w:t>
-            </w:r>
-          </w:p>
-        </w:tc>
-      </w:tr>
-      <w:tr>
-        <w:tc>
-          <w:tcPr/>
-          <w:p>
-            <w:pPr>
-              <w:pStyle w:val="Compact"/>
-            </w:pPr>
-            <w:r>
-              <w:rPr>
-                <w:b/>
-                <w:bCs/>
-              </w:rPr>
-              <w:t xml:space="preserve">GHA_GROWTH_DOCUMENT</w:t>
-            </w:r>
-          </w:p>
-        </w:tc>
-        <w:tc>
-          <w:tcPr/>
-          <w:p>
-            <w:pPr>
-              <w:pStyle w:val="Compact"/>
-            </w:pPr>
-            <w:r>
-              <w:t xml:space="preserve">Growth Plan Documentation</w:t>
-            </w:r>
-          </w:p>
-        </w:tc>
-        <w:tc>
-          <w:tcPr/>
-          <w:p>
-            <w:pPr>
-              <w:pStyle w:val="Compact"/>
-            </w:pPr>
-            <w:r>
-              <w:t xml:space="preserve">Generates comprehensive growth strategy documents</w:t>
+              <w:t xml:space="preserve">GHA_GROWTH_SYNTHESIZE</w:t>
+            </w:r>
+          </w:p>
+        </w:tc>
+        <w:tc>
+          <w:tcPr/>
+          <w:p>
+            <w:pPr>
+              <w:pStyle w:val="Compact"/>
+            </w:pPr>
+            <w:r>
+              <w:t xml:space="preserve">Growth Plan Synthesis</w:t>
+            </w:r>
+          </w:p>
+        </w:tc>
+        <w:tc>
+          <w:tcPr/>
+          <w:p>
+            <w:pPr>
+              <w:pStyle w:val="Compact"/>
+            </w:pPr>
+            <w:r>
+              <w:t xml:space="preserve">Synthesizes comprehensive growth strategy documents</w:t>
             </w:r>
           </w:p>
         </w:tc>
@@ -12820,7 +12820,7 @@
               <w:pStyle w:val="Compact"/>
             </w:pPr>
             <w:r>
-              <w:t xml:space="preserve">GHA_AARRR_ANALYZE, GHA_FRAMEWORK_SELECT</w:t>
+              <w:t xml:space="preserve">GHA_LIFECYCLE_ANALYZE, GHA_FRAMEWORK_SELECT</w:t>
             </w:r>
           </w:p>
         </w:tc>
@@ -12855,7 +12855,7 @@
               <w:pStyle w:val="Compact"/>
             </w:pPr>
             <w:r>
-              <w:t xml:space="preserve">GHA_NORTH_STAR</w:t>
+              <w:t xml:space="preserve">GHA_NORTH_STAR_DEFINE</w:t>
             </w:r>
           </w:p>
         </w:tc>
@@ -12890,7 +12890,7 @@
               <w:pStyle w:val="Compact"/>
             </w:pPr>
             <w:r>
-              <w:t xml:space="preserve">GHA_TACTIC_RECOMMEND, GHA_BEHAVIORAL_APPLY</w:t>
+              <w:t xml:space="preserve">GHA_TACTIC_RECOMMEND, GHA_PSYCHOLOGY_APPLY</w:t>
             </w:r>
           </w:p>
         </w:tc>
@@ -12925,7 +12925,7 @@
               <w:pStyle w:val="Compact"/>
             </w:pPr>
             <w:r>
-              <w:t xml:space="preserve">GHA_COMPETITOR_ANALYZE</w:t>
+              <w:t xml:space="preserve">GHA_COMPETITOR_GROWTH</w:t>
             </w:r>
           </w:p>
         </w:tc>
@@ -12960,7 +12960,7 @@
               <w:pStyle w:val="Compact"/>
             </w:pPr>
             <w:r>
-              <w:t xml:space="preserve">GHA_PROJECTION</w:t>
+              <w:t xml:space="preserve">GHA_GROWTH_PROJECT</w:t>
             </w:r>
           </w:p>
         </w:tc>
@@ -13481,7 +13481,7 @@
                 <w:b/>
                 <w:bCs/>
               </w:rPr>
-              <w:t xml:space="preserve">GHA_AARRR_ANALYZE, GHA_NORTH_STAR, GHA_FRAMEWORK_SELECT, GHA_TACTIC_RECOMMEND, GHA_BEHAVIORAL_APPLY, GHA_COMPETITOR_ANALYZE, GHA_EXPERIMENT_DESIGN, GHA_PROJECTION, GHA_SPECIALIST_REQUEST, GHA_GROWTH_DOCUMENT</w:t>
+              <w:t xml:space="preserve">GHA_LIFECYCLE_ANALYZE, GHA_NORTH_STAR_DEFINE, GHA_FRAMEWORK_SELECT, GHA_TACTIC_RECOMMEND, GHA_PSYCHOLOGY_APPLY, GHA_COMPETITOR_GROWTH, GHA_EXPERIMENT_DESIGN, GHA_GROWTH_PROJECT, GHA_INTENT_CLASSIFY, GHA_GROWTH_SYNTHESIZE</w:t>
             </w:r>
           </w:p>
         </w:tc>
@@ -13558,7 +13558,7 @@
               <w:pStyle w:val="Compact"/>
             </w:pPr>
             <w:r>
-              <w:t xml:space="preserve">ANL_PROJECTION, ANL_SCENARIO_COMPARE, ANL_BAYESIAN, ANL_CAUSAL, CA_FINANCIAL_ANALYZE, GHA_AARRR_ANALYZE, GHA_COMPETITOR_ANALYZE</w:t>
+              <w:t xml:space="preserve">ANL_PROJECTION, ANL_SCENARIO_COMPARE, ANL_BAYESIAN, ANL_CAUSAL, CA_FINANCIAL_ANALYZE, GHA_LIFECYCLE_ANALYZE, GHA_COMPETITOR_GROWTH</w:t>
             </w:r>
           </w:p>
         </w:tc>
@@ -13698,7 +13698,7 @@
               <w:pStyle w:val="Compact"/>
             </w:pPr>
             <w:r>
-              <w:t xml:space="preserve">DOC_GENERATE, CA_BUSINESS_CASE, CA_RECOMMEND, GHA_GROWTH_DOCUMENT</w:t>
+              <w:t xml:space="preserve">DOC_GENERATE, CA_BUSINESS_CASE, CA_RECOMMEND, GHA_GROWTH_SYNTHESIZE</w:t>
             </w:r>
           </w:p>
         </w:tc>
@@ -13754,7 +13754,7 @@
               <w:pStyle w:val="Compact"/>
             </w:pPr>
             <w:r>
-              <w:t xml:space="preserve">GHA_NORTH_STAR, GHA_BEHAVIORAL_APPLY, GHA_EXPERIMENT_DESIGN, GHA_PROJECTION, GHA_SPECIALIST_REQUEST</w:t>
+              <w:t xml:space="preserve">GHA_NORTH_STAR_DEFINE, GHA_PSYCHOLOGY_APPLY, GHA_EXPERIMENT_DESIGN, GHA_GROWTH_PROJECT, GHA_INTENT_CLASSIFY</w:t>
             </w:r>
           </w:p>
         </w:tc>
@@ -14104,7 +14104,7 @@
         <w:rPr>
           <w:rStyle w:val="VerbatimChar"/>
         </w:rPr>
-        <w:t xml:space="preserve">2. GHA analyzes AARRR lifecycle using GHA_AARRR_ANALYZE</w:t>
+        <w:t xml:space="preserve">2. GHA analyzes AARRR lifecycle using GHA_LIFECYCLE_ANALYZE</w:t>
       </w:r>
       <w:r>
         <w:br/>
@@ -14113,7 +14113,7 @@
         <w:rPr>
           <w:rStyle w:val="VerbatimChar"/>
         </w:rPr>
-        <w:t xml:space="preserve">3. GHA defines North Star metric using GHA_NORTH_STAR</w:t>
+        <w:t xml:space="preserve">3. GHA defines North Star metric using GHA_NORTH_STAR_DEFINE</w:t>
       </w:r>
       <w:r>
         <w:br/>
@@ -14158,7 +14158,7 @@
         <w:rPr>
           <w:rStyle w:val="VerbatimChar"/>
         </w:rPr>
-        <w:t xml:space="preserve">8. GHA applies behavioral frameworks using GHA_BEHAVIORAL_APPLY</w:t>
+        <w:t xml:space="preserve">8. GHA applies behavioral frameworks using GHA_PSYCHOLOGY_APPLY</w:t>
       </w:r>
       <w:r>
         <w:br/>

</xml_diff>